<commit_message>
added doc with notes for Phase #3
</commit_message>
<xml_diff>
--- a/ProjectTasksDescription.docx
+++ b/ProjectTasksDescription.docx
@@ -175,7 +175,7 @@
       </w:tr>
       <w:tr>
         <w:trPr>
-          <w:trHeight w:val="1295"/>
+          <w:trHeight w:val="1790"/>
         </w:trPr>
         <w:tc>
           <w:tcPr>
@@ -211,16 +211,104 @@
           </w:tcPr>
           <w:p>
             <w:pPr>
+              <w:pStyle w:val="ListParagraph"/>
+              <w:numPr>
+                <w:ilvl w:val="0"/>
+                <w:numId w:val="1"/>
+              </w:numPr>
               <w:spacing w:after="0" w:line="240" w:lineRule="auto"/>
               <w:rPr>
-                <w:rFonts w:ascii="Calibri" w:eastAsia="Calibri" w:hAnsi="Calibri" w:cs="Arial"/>
+                <w:rFonts w:eastAsia="Calibri" w:cs="Arial"/>
+                <w:lang w:val="en-CA"/>
               </w:rPr>
             </w:pPr>
             <w:r>
               <w:rPr>
-                <w:rFonts w:ascii="Calibri" w:eastAsia="Calibri" w:hAnsi="Calibri" w:cs="Arial"/>
-              </w:rPr>
-              <w:t>Implement the Customer Table in the database to store user data and transactions records. Collaborate on hardware setup, including breadboard wiring and component integration.</w:t>
+                <w:rFonts w:eastAsia="Calibri" w:cs="Arial"/>
+              </w:rPr>
+              <w:t>Implemented database tables for sensors and sensors data</w:t>
+            </w:r>
+          </w:p>
+          <w:p>
+            <w:pPr>
+              <w:pStyle w:val="ListParagraph"/>
+              <w:numPr>
+                <w:ilvl w:val="0"/>
+                <w:numId w:val="1"/>
+              </w:numPr>
+              <w:spacing w:after="0" w:line="240" w:lineRule="auto"/>
+              <w:rPr>
+                <w:rFonts w:eastAsia="Calibri" w:cs="Arial"/>
+                <w:lang w:val="en-CA"/>
+              </w:rPr>
+            </w:pPr>
+            <w:r>
+              <w:rPr>
+                <w:rFonts w:eastAsia="Calibri" w:cs="Arial"/>
+              </w:rPr>
+              <w:t>Implemented MQTT service to listen to fridge sensors and to activate/deactivate the fridge fan</w:t>
+            </w:r>
+          </w:p>
+          <w:p>
+            <w:pPr>
+              <w:pStyle w:val="ListParagraph"/>
+              <w:numPr>
+                <w:ilvl w:val="0"/>
+                <w:numId w:val="1"/>
+              </w:numPr>
+              <w:spacing w:after="0" w:line="240" w:lineRule="auto"/>
+              <w:rPr>
+                <w:rFonts w:eastAsia="Calibri" w:cs="Arial"/>
+                <w:lang w:val="en-CA"/>
+              </w:rPr>
+            </w:pPr>
+            <w:r>
+              <w:rPr>
+                <w:rFonts w:eastAsia="Calibri" w:cs="Arial"/>
+              </w:rPr>
+              <w:t>Created Models for fetching the latest data read from the sensor based on type</w:t>
+            </w:r>
+          </w:p>
+          <w:p>
+            <w:pPr>
+              <w:pStyle w:val="ListParagraph"/>
+              <w:numPr>
+                <w:ilvl w:val="0"/>
+                <w:numId w:val="1"/>
+              </w:numPr>
+              <w:spacing w:after="0" w:line="240" w:lineRule="auto"/>
+              <w:rPr>
+                <w:rFonts w:eastAsia="Calibri" w:cs="Arial"/>
+                <w:lang w:val="en-CA"/>
+              </w:rPr>
+            </w:pPr>
+            <w:r>
+              <w:rPr>
+                <w:rFonts w:eastAsia="Calibri" w:cs="Arial"/>
+                <w:lang w:val="en-CA"/>
+              </w:rPr>
+              <w:t>Develop microcontroller code integrated with Mosquitto</w:t>
+            </w:r>
+          </w:p>
+          <w:p>
+            <w:pPr>
+              <w:pStyle w:val="ListParagraph"/>
+              <w:numPr>
+                <w:ilvl w:val="0"/>
+                <w:numId w:val="1"/>
+              </w:numPr>
+              <w:spacing w:after="0" w:line="240" w:lineRule="auto"/>
+              <w:rPr>
+                <w:rFonts w:eastAsia="Calibri" w:cs="Arial"/>
+                <w:lang w:val="en-CA"/>
+              </w:rPr>
+            </w:pPr>
+            <w:r>
+              <w:rPr>
+                <w:rFonts w:eastAsia="Calibri" w:cs="Arial"/>
+                <w:lang w:val="en-CA"/>
+              </w:rPr>
+              <w:t>Connected the back-end and MQTT</w:t>
             </w:r>
           </w:p>
         </w:tc>
@@ -263,28 +351,115 @@
           </w:tcPr>
           <w:p>
             <w:pPr>
+              <w:pStyle w:val="ListParagraph"/>
+              <w:numPr>
+                <w:ilvl w:val="0"/>
+                <w:numId w:val="1"/>
+              </w:numPr>
               <w:spacing w:after="0" w:line="240" w:lineRule="auto"/>
               <w:rPr>
-                <w:rFonts w:ascii="Calibri" w:eastAsia="Calibri" w:hAnsi="Calibri" w:cs="Arial"/>
+                <w:rFonts w:eastAsia="Calibri" w:cs="Arial"/>
               </w:rPr>
             </w:pPr>
             <w:r>
               <w:rPr>
-                <w:rFonts w:ascii="Calibri" w:eastAsia="Calibri" w:hAnsi="Calibri" w:cs="Arial"/>
-              </w:rPr>
-              <w:t>Helped in designing the database with the team. Will develop the back-end logic, including GPIO controller to interface with hardware sensors and actuators</w:t>
-            </w:r>
-            <w:r>
-              <w:rPr>
-                <w:rFonts w:ascii="Calibri" w:eastAsia="Calibri" w:hAnsi="Calibri" w:cs="Arial"/>
-              </w:rPr>
-              <w:t>.</w:t>
-            </w:r>
-            <w:r>
-              <w:rPr>
-                <w:rFonts w:ascii="Calibri" w:eastAsia="Calibri" w:hAnsi="Calibri" w:cs="Arial"/>
-              </w:rPr>
-              <w:t xml:space="preserve"> Assist with hardware assembly and testing.</w:t>
+                <w:rFonts w:eastAsia="Calibri" w:cs="Arial"/>
+              </w:rPr>
+              <w:t>Implemented routes for dashboard (home page), customers, products and reports</w:t>
+            </w:r>
+          </w:p>
+          <w:p>
+            <w:pPr>
+              <w:pStyle w:val="ListParagraph"/>
+              <w:numPr>
+                <w:ilvl w:val="0"/>
+                <w:numId w:val="1"/>
+              </w:numPr>
+              <w:spacing w:after="0" w:line="240" w:lineRule="auto"/>
+              <w:rPr>
+                <w:rFonts w:eastAsia="Calibri" w:cs="Arial"/>
+              </w:rPr>
+            </w:pPr>
+            <w:r>
+              <w:rPr>
+                <w:rFonts w:eastAsia="Calibri" w:cs="Arial"/>
+              </w:rPr>
+              <w:t>Handle inserts and delete</w:t>
+            </w:r>
+            <w:r>
+              <w:rPr>
+                <w:rFonts w:eastAsia="Calibri" w:cs="Arial"/>
+              </w:rPr>
+              <w:t>s</w:t>
+            </w:r>
+            <w:r>
+              <w:rPr>
+                <w:rFonts w:eastAsia="Calibri" w:cs="Arial"/>
+              </w:rPr>
+              <w:t xml:space="preserve"> for customers and products</w:t>
+            </w:r>
+            <w:r>
+              <w:rPr>
+                <w:rFonts w:eastAsia="Calibri" w:cs="Arial"/>
+              </w:rPr>
+              <w:t xml:space="preserve"> </w:t>
+            </w:r>
+          </w:p>
+          <w:p>
+            <w:pPr>
+              <w:pStyle w:val="ListParagraph"/>
+              <w:numPr>
+                <w:ilvl w:val="0"/>
+                <w:numId w:val="1"/>
+              </w:numPr>
+              <w:spacing w:after="0" w:line="240" w:lineRule="auto"/>
+              <w:rPr>
+                <w:rFonts w:eastAsia="Calibri" w:cs="Arial"/>
+              </w:rPr>
+            </w:pPr>
+            <w:r>
+              <w:rPr>
+                <w:rFonts w:eastAsia="Calibri" w:cs="Arial"/>
+              </w:rPr>
+              <w:t>Added notifications for invalid inputs and for successful CRUD operations</w:t>
+            </w:r>
+          </w:p>
+          <w:p>
+            <w:pPr>
+              <w:pStyle w:val="ListParagraph"/>
+              <w:numPr>
+                <w:ilvl w:val="0"/>
+                <w:numId w:val="1"/>
+              </w:numPr>
+              <w:spacing w:after="0" w:line="240" w:lineRule="auto"/>
+              <w:rPr>
+                <w:rFonts w:eastAsia="Calibri" w:cs="Arial"/>
+              </w:rPr>
+            </w:pPr>
+            <w:r>
+              <w:rPr>
+                <w:rFonts w:eastAsia="Calibri" w:cs="Arial"/>
+              </w:rPr>
+              <w:t>Change code to change the status of the fans by pressing the ON/OFF button</w:t>
+            </w:r>
+          </w:p>
+          <w:p>
+            <w:pPr>
+              <w:pStyle w:val="ListParagraph"/>
+              <w:numPr>
+                <w:ilvl w:val="0"/>
+                <w:numId w:val="1"/>
+              </w:numPr>
+              <w:spacing w:after="0" w:line="240" w:lineRule="auto"/>
+              <w:rPr>
+                <w:rFonts w:eastAsia="Calibri" w:cs="Arial"/>
+              </w:rPr>
+            </w:pPr>
+            <w:r>
+              <w:rPr>
+                <w:rFonts w:eastAsia="Calibri" w:cs="Arial"/>
+              </w:rPr>
+              <w:t xml:space="preserve">Made inserts for sensors data (sample data) </w:t>
             </w:r>
           </w:p>
         </w:tc>
@@ -327,6 +502,11 @@
           </w:tcPr>
           <w:p>
             <w:pPr>
+              <w:pStyle w:val="ListParagraph"/>
+              <w:numPr>
+                <w:ilvl w:val="0"/>
+                <w:numId w:val="1"/>
+              </w:numPr>
               <w:spacing w:after="0" w:line="240" w:lineRule="auto"/>
               <w:rPr>
                 <w:rFonts w:ascii="Calibri" w:eastAsia="Calibri" w:hAnsi="Calibri" w:cs="Arial"/>
@@ -336,35 +516,797 @@
               <w:rPr>
                 <w:rFonts w:ascii="Calibri" w:eastAsia="Calibri" w:hAnsi="Calibri" w:cs="Arial"/>
               </w:rPr>
-              <w:t>Will create the customer-facing user interface using HTML (customer.html) and ensure a smooth user experience for the self-che</w:t>
-            </w:r>
-            <w:r>
+              <w:t>Created UI pages</w:t>
+            </w:r>
+          </w:p>
+          <w:p>
+            <w:pPr>
+              <w:pStyle w:val="ListParagraph"/>
+              <w:numPr>
+                <w:ilvl w:val="0"/>
+                <w:numId w:val="1"/>
+              </w:numPr>
+              <w:spacing w:after="0" w:line="240" w:lineRule="auto"/>
               <w:rPr>
                 <w:rFonts w:ascii="Calibri" w:eastAsia="Calibri" w:hAnsi="Calibri" w:cs="Arial"/>
               </w:rPr>
-              <w:t>ckout station. Participate in hardware prototyping and interface alignment. Participated in designing the database with the team.</w:t>
+            </w:pPr>
+            <w:r>
+              <w:rPr>
+                <w:rFonts w:ascii="Calibri" w:eastAsia="Calibri" w:hAnsi="Calibri" w:cs="Arial"/>
+              </w:rPr>
+              <w:t>Developed Python email-sending logic (connected to MQTT)</w:t>
+            </w:r>
+          </w:p>
+          <w:p>
+            <w:pPr>
+              <w:pStyle w:val="ListParagraph"/>
+              <w:numPr>
+                <w:ilvl w:val="0"/>
+                <w:numId w:val="1"/>
+              </w:numPr>
+              <w:spacing w:after="0" w:line="240" w:lineRule="auto"/>
+              <w:rPr>
+                <w:rFonts w:ascii="Calibri" w:eastAsia="Calibri" w:hAnsi="Calibri" w:cs="Arial"/>
+              </w:rPr>
+            </w:pPr>
+            <w:r>
+              <w:rPr>
+                <w:rFonts w:ascii="Calibri" w:eastAsia="Calibri" w:hAnsi="Calibri" w:cs="Arial"/>
+              </w:rPr>
+              <w:t>Included buttons in email to activate and deactivate the fan</w:t>
+            </w:r>
+          </w:p>
+          <w:p>
+            <w:pPr>
+              <w:pStyle w:val="ListParagraph"/>
+              <w:numPr>
+                <w:ilvl w:val="0"/>
+                <w:numId w:val="1"/>
+              </w:numPr>
+              <w:spacing w:after="0" w:line="240" w:lineRule="auto"/>
+              <w:rPr>
+                <w:rFonts w:ascii="Calibri" w:eastAsia="Calibri" w:hAnsi="Calibri" w:cs="Arial"/>
+              </w:rPr>
+            </w:pPr>
+            <w:r>
+              <w:rPr>
+                <w:rFonts w:ascii="Calibri" w:eastAsia="Calibri" w:hAnsi="Calibri" w:cs="Arial"/>
+              </w:rPr>
+              <w:t>Implemented fan control routes (fan/on and fan/off)</w:t>
+            </w:r>
+          </w:p>
+          <w:p>
+            <w:pPr>
+              <w:pStyle w:val="ListParagraph"/>
+              <w:numPr>
+                <w:ilvl w:val="0"/>
+                <w:numId w:val="1"/>
+              </w:numPr>
+              <w:spacing w:after="0" w:line="240" w:lineRule="auto"/>
+              <w:rPr>
+                <w:rFonts w:ascii="Calibri" w:eastAsia="Calibri" w:hAnsi="Calibri" w:cs="Arial"/>
+              </w:rPr>
+            </w:pPr>
+            <w:r>
+              <w:rPr>
+                <w:rFonts w:ascii="Calibri" w:eastAsia="Calibri" w:hAnsi="Calibri" w:cs="Arial"/>
+              </w:rPr>
+              <w:t xml:space="preserve">Handled edit </w:t>
+            </w:r>
+            <w:r>
+              <w:rPr>
+                <w:rFonts w:ascii="Calibri" w:eastAsia="Calibri" w:hAnsi="Calibri" w:cs="Arial"/>
+              </w:rPr>
+              <w:t xml:space="preserve">operation </w:t>
+            </w:r>
+            <w:r>
+              <w:rPr>
+                <w:rFonts w:ascii="Calibri" w:eastAsia="Calibri" w:hAnsi="Calibri" w:cs="Arial"/>
+              </w:rPr>
+              <w:t>for Products</w:t>
+            </w:r>
+            <w:r>
+              <w:rPr>
+                <w:rFonts w:ascii="Calibri" w:eastAsia="Calibri" w:hAnsi="Calibri" w:cs="Arial"/>
+              </w:rPr>
+              <w:t xml:space="preserve"> </w:t>
             </w:r>
           </w:p>
         </w:tc>
       </w:tr>
     </w:tbl>
     <w:p/>
-    <w:p>
-      <w:r>
-        <w:t xml:space="preserve">GitHub Repo: </w:t>
-      </w:r>
-      <w:hyperlink r:id="rId4" w:history="1">
-        <w:r>
-          <w:rPr>
-            <w:rStyle w:val="Hyperlink"/>
-          </w:rPr>
-          <w:t>https://github.com/Vacheprime/ConnectedSmarties</w:t>
-        </w:r>
-      </w:hyperlink>
-    </w:p>
     <w:p/>
+    <w:p>
+      <w:r>
+        <w:t>Tasks:</w:t>
+      </w:r>
+    </w:p>
+    <w:p>
+      <w:r>
+        <w:lastRenderedPageBreak/>
+        <w:t>Add manual</w:t>
+      </w:r>
+    </w:p>
+    <w:p>
+      <w:pPr>
+        <w:rPr>
+          <w:lang w:val="en-CA"/>
+        </w:rPr>
+      </w:pPr>
+      <w:r>
+        <w:t>Must have 1 response for the email. –</w:t>
+      </w:r>
+      <w:r>
+        <w:rPr>
+          <w:lang w:val="en-CA"/>
+        </w:rPr>
+        <w:t xml:space="preserve">&gt; meaning when the user clicks on the button “on” for the </w:t>
+      </w:r>
+      <w:r>
+        <w:rPr>
+          <w:lang w:val="en-CA"/>
+        </w:rPr>
+        <w:t>fan, they</w:t>
+      </w:r>
+      <w:r>
+        <w:rPr>
+          <w:lang w:val="en-CA"/>
+        </w:rPr>
+        <w:t xml:space="preserve"> should not have the option of turning it off in the email</w:t>
+      </w:r>
+    </w:p>
+    <w:p>
+      <w:pPr>
+        <w:rPr>
+          <w:lang w:val="en-CA"/>
+        </w:rPr>
+      </w:pPr>
+    </w:p>
+    <w:p>
+      <w:pPr>
+        <w:rPr>
+          <w:lang w:val="en-CA"/>
+        </w:rPr>
+      </w:pPr>
+      <w:r>
+        <w:rPr>
+          <w:lang w:val="en-CA"/>
+        </w:rPr>
+        <w:t>Fix repetitive email sent when temp exceeds threshold</w:t>
+      </w:r>
+    </w:p>
+    <w:p>
+      <w:r>
+        <w:t>Add 1 envelop icon that says that the email is sent</w:t>
+      </w:r>
+    </w:p>
+    <w:p>
+      <w:r>
+        <w:t xml:space="preserve">Add a threshold indicator and </w:t>
+      </w:r>
+      <w:r>
+        <w:t>a</w:t>
+      </w:r>
+      <w:r>
+        <w:t xml:space="preserve"> card where user can edit the threshold</w:t>
+      </w:r>
+    </w:p>
+    <w:p>
+      <w:r>
+        <w:t>Have everything in one page in the dashboard</w:t>
+      </w:r>
+      <w:r>
+        <w:t xml:space="preserve"> -&gt; one row</w:t>
+      </w:r>
+    </w:p>
     <w:p/>
-    <w:p/>
+    <w:p>
+      <w:r>
+        <w:t>Phase 3</w:t>
+      </w:r>
+    </w:p>
+    <w:p>
+      <w:pPr>
+        <w:pStyle w:val="ListParagraph"/>
+        <w:numPr>
+          <w:ilvl w:val="0"/>
+          <w:numId w:val="2"/>
+        </w:numPr>
+        <w:rPr>
+          <w:lang w:val="en-CA"/>
+        </w:rPr>
+      </w:pPr>
+      <w:r>
+        <w:rPr>
+          <w:lang w:val="en-CA"/>
+        </w:rPr>
+        <w:t xml:space="preserve">Assign a barcode/QR code to a customer through email for points </w:t>
+      </w:r>
+    </w:p>
+    <w:p>
+      <w:pPr>
+        <w:pStyle w:val="ListParagraph"/>
+        <w:numPr>
+          <w:ilvl w:val="0"/>
+          <w:numId w:val="2"/>
+        </w:numPr>
+        <w:rPr>
+          <w:lang w:val="en-CA"/>
+        </w:rPr>
+      </w:pPr>
+      <w:r>
+        <w:rPr>
+          <w:lang w:val="en-CA"/>
+        </w:rPr>
+        <w:t xml:space="preserve">Design the </w:t>
+      </w:r>
+      <w:r>
+        <w:rPr>
+          <w:lang w:val="en-CA"/>
+        </w:rPr>
+        <w:t>self_</w:t>
+      </w:r>
+      <w:r>
+        <w:rPr>
+          <w:lang w:val="en-CA"/>
+        </w:rPr>
+        <w:t>checkout.html like a self checkout that shows:</w:t>
+      </w:r>
+    </w:p>
+    <w:p>
+      <w:pPr>
+        <w:pStyle w:val="ListParagraph"/>
+        <w:numPr>
+          <w:ilvl w:val="1"/>
+          <w:numId w:val="2"/>
+        </w:numPr>
+        <w:rPr>
+          <w:lang w:val="en-CA"/>
+        </w:rPr>
+      </w:pPr>
+      <w:r>
+        <w:rPr>
+          <w:lang w:val="en-CA"/>
+        </w:rPr>
+        <w:t>Product name</w:t>
+      </w:r>
+    </w:p>
+    <w:p>
+      <w:pPr>
+        <w:pStyle w:val="ListParagraph"/>
+        <w:numPr>
+          <w:ilvl w:val="1"/>
+          <w:numId w:val="2"/>
+        </w:numPr>
+        <w:rPr>
+          <w:lang w:val="en-CA"/>
+        </w:rPr>
+      </w:pPr>
+      <w:r>
+        <w:rPr>
+          <w:lang w:val="en-CA"/>
+        </w:rPr>
+        <w:t>Product barcode number (UPC)</w:t>
+      </w:r>
+    </w:p>
+    <w:p>
+      <w:pPr>
+        <w:pStyle w:val="ListParagraph"/>
+        <w:numPr>
+          <w:ilvl w:val="1"/>
+          <w:numId w:val="2"/>
+        </w:numPr>
+        <w:rPr>
+          <w:lang w:val="en-CA"/>
+        </w:rPr>
+      </w:pPr>
+      <w:r>
+        <w:rPr>
+          <w:lang w:val="en-CA"/>
+        </w:rPr>
+        <w:t>Price</w:t>
+      </w:r>
+      <w:r>
+        <w:rPr>
+          <w:lang w:val="en-CA"/>
+        </w:rPr>
+        <w:t xml:space="preserve"> </w:t>
+      </w:r>
+    </w:p>
+    <w:p>
+      <w:pPr>
+        <w:pStyle w:val="ListParagraph"/>
+        <w:numPr>
+          <w:ilvl w:val="1"/>
+          <w:numId w:val="2"/>
+        </w:numPr>
+        <w:rPr>
+          <w:lang w:val="en-CA"/>
+        </w:rPr>
+      </w:pPr>
+      <w:r>
+        <w:rPr>
+          <w:lang w:val="en-CA"/>
+        </w:rPr>
+        <w:t>Quantity</w:t>
+      </w:r>
+      <w:r>
+        <w:rPr>
+          <w:lang w:val="en-CA"/>
+        </w:rPr>
+        <w:t xml:space="preserve"> </w:t>
+      </w:r>
+      <w:r>
+        <w:rPr>
+          <w:lang w:val="en-CA"/>
+        </w:rPr>
+        <w:t>(Do not add another row if there is another product of the same upc -&gt; just increase (e.g., 1x -&gt; 2</w:t>
+      </w:r>
+      <w:r>
+        <w:rPr>
+          <w:lang w:val="en-CA"/>
+        </w:rPr>
+        <w:t>x)</w:t>
+      </w:r>
+      <w:r>
+        <w:rPr>
+          <w:lang w:val="en-CA"/>
+        </w:rPr>
+        <w:t>)</w:t>
+      </w:r>
+      <w:r>
+        <w:rPr>
+          <w:lang w:val="en-CA"/>
+        </w:rPr>
+        <w:t xml:space="preserve"> </w:t>
+      </w:r>
+    </w:p>
+    <w:p>
+      <w:pPr>
+        <w:pStyle w:val="ListParagraph"/>
+        <w:numPr>
+          <w:ilvl w:val="1"/>
+          <w:numId w:val="2"/>
+        </w:numPr>
+        <w:rPr>
+          <w:lang w:val="en-CA"/>
+        </w:rPr>
+      </w:pPr>
+      <w:r>
+        <w:rPr>
+          <w:lang w:val="en-CA"/>
+        </w:rPr>
+        <w:t>Subtotal</w:t>
+      </w:r>
+    </w:p>
+    <w:p>
+      <w:pPr>
+        <w:pStyle w:val="ListParagraph"/>
+        <w:numPr>
+          <w:ilvl w:val="2"/>
+          <w:numId w:val="2"/>
+        </w:numPr>
+        <w:rPr>
+          <w:lang w:val="en-CA"/>
+        </w:rPr>
+      </w:pPr>
+      <w:r>
+        <w:rPr>
+          <w:lang w:val="en-CA"/>
+        </w:rPr>
+        <w:t>Points added from this transaction</w:t>
+      </w:r>
+    </w:p>
+    <w:p>
+      <w:pPr>
+        <w:pStyle w:val="ListParagraph"/>
+        <w:numPr>
+          <w:ilvl w:val="2"/>
+          <w:numId w:val="2"/>
+        </w:numPr>
+        <w:rPr>
+          <w:lang w:val="en-CA"/>
+        </w:rPr>
+      </w:pPr>
+      <w:r>
+        <w:rPr>
+          <w:lang w:val="en-CA"/>
+        </w:rPr>
+        <w:t>Total Balance Points</w:t>
+      </w:r>
+    </w:p>
+    <w:p>
+      <w:pPr>
+        <w:pStyle w:val="ListParagraph"/>
+        <w:numPr>
+          <w:ilvl w:val="2"/>
+          <w:numId w:val="2"/>
+        </w:numPr>
+        <w:rPr>
+          <w:lang w:val="en-CA"/>
+        </w:rPr>
+      </w:pPr>
+      <w:r>
+        <w:rPr>
+          <w:lang w:val="en-CA"/>
+        </w:rPr>
+        <w:t>Total with Tax</w:t>
+      </w:r>
+    </w:p>
+    <w:p>
+      <w:pPr>
+        <w:rPr>
+          <w:lang w:val="en-CA"/>
+        </w:rPr>
+      </w:pPr>
+    </w:p>
+    <w:p>
+      <w:pPr>
+        <w:pStyle w:val="ListParagraph"/>
+        <w:numPr>
+          <w:ilvl w:val="0"/>
+          <w:numId w:val="3"/>
+        </w:numPr>
+        <w:rPr>
+          <w:lang w:val="en-CA"/>
+        </w:rPr>
+      </w:pPr>
+      <w:r>
+        <w:rPr>
+          <w:lang w:val="en-CA"/>
+        </w:rPr>
+        <w:t xml:space="preserve"> Subject Line: ‘Your purchase from Connected Smarties – Thank you’</w:t>
+      </w:r>
+    </w:p>
+    <w:p>
+      <w:pPr>
+        <w:pStyle w:val="ListParagraph"/>
+        <w:numPr>
+          <w:ilvl w:val="0"/>
+          <w:numId w:val="3"/>
+        </w:numPr>
+        <w:rPr>
+          <w:lang w:val="en-CA"/>
+        </w:rPr>
+      </w:pPr>
+      <w:r>
+        <w:rPr>
+          <w:lang w:val="en-CA"/>
+        </w:rPr>
+        <w:t>Header Section</w:t>
+      </w:r>
+    </w:p>
+    <w:p>
+      <w:pPr>
+        <w:ind w:left="720"/>
+        <w:rPr>
+          <w:lang w:val="en-CA"/>
+        </w:rPr>
+      </w:pPr>
+      <w:r>
+        <w:rPr>
+          <w:lang w:val="en-CA"/>
+        </w:rPr>
+        <w:t>[Store Name or Logo]</w:t>
+      </w:r>
+    </w:p>
+    <w:p>
+      <w:pPr>
+        <w:ind w:left="720"/>
+        <w:rPr>
+          <w:lang w:val="en-CA"/>
+        </w:rPr>
+      </w:pPr>
+      <w:r>
+        <w:rPr>
+          <w:lang w:val="en-CA"/>
+        </w:rPr>
+        <w:t>(centered, bold, could also include address or tagline)</w:t>
+      </w:r>
+    </w:p>
+    <w:p>
+      <w:pPr>
+        <w:ind w:left="720"/>
+        <w:rPr>
+          <w:lang w:val="en-CA"/>
+        </w:rPr>
+      </w:pPr>
+      <w:r>
+        <w:rPr>
+          <w:lang w:val="en-CA"/>
+        </w:rPr>
+        <w:t>Connected Smarties</w:t>
+      </w:r>
+    </w:p>
+    <w:p>
+      <w:pPr>
+        <w:ind w:left="720"/>
+        <w:rPr>
+          <w:lang w:val="en-CA"/>
+        </w:rPr>
+      </w:pPr>
+      <w:r>
+        <w:rPr>
+          <w:lang w:val="en-CA"/>
+        </w:rPr>
+        <w:t>Date: [Time] (e.g. Nov 3, 2025)</w:t>
+      </w:r>
+    </w:p>
+    <w:p>
+      <w:pPr>
+        <w:ind w:left="720"/>
+        <w:rPr>
+          <w:lang w:val="en-CA"/>
+        </w:rPr>
+      </w:pPr>
+      <w:r>
+        <w:rPr>
+          <w:lang w:val="en-CA"/>
+        </w:rPr>
+        <w:t>Receipt #: #0000472</w:t>
+      </w:r>
+    </w:p>
+    <w:p>
+      <w:pPr>
+        <w:pStyle w:val="ListParagraph"/>
+        <w:numPr>
+          <w:ilvl w:val="0"/>
+          <w:numId w:val="3"/>
+        </w:numPr>
+        <w:rPr>
+          <w:lang w:val="en-CA"/>
+        </w:rPr>
+      </w:pPr>
+      <w:r>
+        <w:rPr>
+          <w:lang w:val="en-CA"/>
+        </w:rPr>
+        <w:t>Greeting and Thank You</w:t>
+      </w:r>
+    </w:p>
+    <w:p>
+      <w:pPr>
+        <w:ind w:left="360"/>
+        <w:rPr>
+          <w:lang w:val="en-CA"/>
+        </w:rPr>
+      </w:pPr>
+      <w:r>
+        <w:rPr>
+          <w:lang w:val="en-CA"/>
+        </w:rPr>
+        <w:t xml:space="preserve">Hello [Customer Name], </w:t>
+      </w:r>
+    </w:p>
+    <w:p>
+      <w:pPr>
+        <w:ind w:left="360"/>
+        <w:rPr>
+          <w:lang w:val="en-CA"/>
+        </w:rPr>
+      </w:pPr>
+      <w:r>
+        <w:rPr>
+          <w:lang w:val="en-CA"/>
+        </w:rPr>
+        <w:t>Thank you for shopping with us! Below is your purchase summary.</w:t>
+      </w:r>
+    </w:p>
+    <w:p>
+      <w:pPr>
+        <w:ind w:left="360"/>
+        <w:rPr>
+          <w:lang w:val="en-CA"/>
+        </w:rPr>
+      </w:pPr>
+    </w:p>
+    <w:p>
+      <w:pPr>
+        <w:pStyle w:val="ListParagraph"/>
+        <w:numPr>
+          <w:ilvl w:val="0"/>
+          <w:numId w:val="3"/>
+        </w:numPr>
+        <w:rPr>
+          <w:lang w:val="en-CA"/>
+        </w:rPr>
+      </w:pPr>
+      <w:r>
+        <w:rPr>
+          <w:lang w:val="en-CA"/>
+        </w:rPr>
+        <w:lastRenderedPageBreak/>
+        <w:t>Purchased Items Table</w:t>
+      </w:r>
+    </w:p>
+    <w:p>
+      <w:pPr>
+        <w:ind w:left="720"/>
+        <w:rPr>
+          <w:lang w:val="en-CA"/>
+        </w:rPr>
+      </w:pPr>
+      <w:r>
+        <w:rPr>
+          <w:lang w:val="en-CA"/>
+        </w:rPr>
+        <w:t>Item</w:t>
+      </w:r>
+      <w:r>
+        <w:rPr>
+          <w:lang w:val="en-CA"/>
+        </w:rPr>
+        <w:tab/>
+      </w:r>
+      <w:r>
+        <w:rPr>
+          <w:lang w:val="en-CA"/>
+        </w:rPr>
+        <w:tab/>
+      </w:r>
+      <w:r>
+        <w:rPr>
+          <w:lang w:val="en-CA"/>
+        </w:rPr>
+        <w:tab/>
+      </w:r>
+      <w:r>
+        <w:rPr>
+          <w:lang w:val="en-CA"/>
+        </w:rPr>
+        <w:tab/>
+        <w:t xml:space="preserve">|   Qty </w:t>
+      </w:r>
+      <w:r>
+        <w:rPr>
+          <w:lang w:val="en-CA"/>
+        </w:rPr>
+        <w:tab/>
+        <w:t xml:space="preserve"> |  Price   | Points</w:t>
+      </w:r>
+      <w:r>
+        <w:rPr>
+          <w:lang w:val="en-CA"/>
+        </w:rPr>
+        <w:tab/>
+        <w:t xml:space="preserve"> </w:t>
+      </w:r>
+    </w:p>
+    <w:p>
+      <w:pPr>
+        <w:rPr>
+          <w:lang w:val="en-CA"/>
+        </w:rPr>
+      </w:pPr>
+      <w:r>
+        <w:rPr>
+          <w:lang w:val="en-CA"/>
+        </w:rPr>
+        <w:t>(e.g)</w:t>
+      </w:r>
+      <w:r>
+        <w:rPr>
+          <w:lang w:val="en-CA"/>
+        </w:rPr>
+        <w:tab/>
+        <w:t>Nestle Chocolate Bar 50g</w:t>
+      </w:r>
+      <w:r>
+        <w:rPr>
+          <w:lang w:val="en-CA"/>
+        </w:rPr>
+        <w:tab/>
+        <w:t xml:space="preserve">       1</w:t>
+      </w:r>
+      <w:r>
+        <w:rPr>
+          <w:lang w:val="en-CA"/>
+        </w:rPr>
+        <w:tab/>
+        <w:t xml:space="preserve">     1.99$       +5</w:t>
+      </w:r>
+      <w:r>
+        <w:rPr>
+          <w:lang w:val="en-CA"/>
+        </w:rPr>
+        <w:tab/>
+      </w:r>
+    </w:p>
+    <w:p>
+      <w:pPr>
+        <w:rPr>
+          <w:lang w:val="en-CA"/>
+        </w:rPr>
+      </w:pPr>
+      <w:r>
+        <w:rPr>
+          <w:lang w:val="en-CA"/>
+        </w:rPr>
+        <w:t>…</w:t>
+      </w:r>
+    </w:p>
+    <w:p>
+      <w:pPr>
+        <w:rPr>
+          <w:lang w:val="en-CA"/>
+        </w:rPr>
+      </w:pPr>
+    </w:p>
+    <w:p>
+      <w:pPr>
+        <w:rPr>
+          <w:lang w:val="en-CA"/>
+        </w:rPr>
+      </w:pPr>
+    </w:p>
+    <w:p>
+      <w:pPr>
+        <w:rPr>
+          <w:lang w:val="en-CA"/>
+        </w:rPr>
+      </w:pPr>
+      <w:r>
+        <w:rPr>
+          <w:lang w:val="en-CA"/>
+        </w:rPr>
+        <w:tab/>
+        <w:t>------------------------------------------------------------------------------</w:t>
+      </w:r>
+    </w:p>
+    <w:p>
+      <w:pPr>
+        <w:rPr>
+          <w:lang w:val="en-CA"/>
+        </w:rPr>
+      </w:pPr>
+      <w:r>
+        <w:rPr>
+          <w:lang w:val="en-CA"/>
+        </w:rPr>
+        <w:tab/>
+        <w:t>Total</w:t>
+      </w:r>
+      <w:r>
+        <w:rPr>
+          <w:lang w:val="en-CA"/>
+        </w:rPr>
+        <w:tab/>
+      </w:r>
+      <w:r>
+        <w:rPr>
+          <w:lang w:val="en-CA"/>
+        </w:rPr>
+        <w:tab/>
+      </w:r>
+      <w:r>
+        <w:rPr>
+          <w:lang w:val="en-CA"/>
+        </w:rPr>
+        <w:tab/>
+      </w:r>
+      <w:r>
+        <w:rPr>
+          <w:lang w:val="en-CA"/>
+        </w:rPr>
+        <w:tab/>
+      </w:r>
+      <w:r>
+        <w:rPr>
+          <w:lang w:val="en-CA"/>
+        </w:rPr>
+        <w:tab/>
+        <w:t xml:space="preserve">     9.44$</w:t>
+      </w:r>
+      <w:r>
+        <w:rPr>
+          <w:lang w:val="en-CA"/>
+        </w:rPr>
+        <w:tab/>
+        <w:t xml:space="preserve"> </w:t>
+      </w:r>
+    </w:p>
     <w:sectPr>
       <w:pgSz w:w="12240" w:h="15840"/>
       <w:pgMar w:top="1440" w:right="1440" w:bottom="1440" w:left="1440" w:header="0" w:footer="0" w:gutter="0"/>
@@ -374,6 +1316,333 @@
     </w:sectPr>
   </w:body>
 </w:document>
+</file>
+
+<file path=word/numbering.xml><?xml version="1.0" encoding="utf-8"?>
+<w:numbering xmlns:wpc="http://schemas.microsoft.com/office/word/2010/wordprocessingCanvas" xmlns:cx="http://schemas.microsoft.com/office/drawing/2014/chartex" xmlns:cx1="http://schemas.microsoft.com/office/drawing/2015/9/8/chartex" xmlns:cx2="http://schemas.microsoft.com/office/drawing/2015/10/21/chartex" xmlns:cx3="http://schemas.microsoft.com/office/drawing/2016/5/9/chartex" xmlns:cx4="http://schemas.microsoft.com/office/drawing/2016/5/10/chartex" xmlns:cx5="http://schemas.microsoft.com/office/drawing/2016/5/11/chartex" xmlns:cx6="http://schemas.microsoft.com/office/drawing/2016/5/12/chartex" xmlns:cx7="http://schemas.microsoft.com/office/drawing/2016/5/13/chartex" xmlns:cx8="http://schemas.microsoft.com/office/drawing/2016/5/14/chartex" xmlns:mc="http://schemas.openxmlformats.org/markup-compatibility/2006" xmlns:aink="http://schemas.microsoft.com/office/drawing/2016/ink" xmlns:am3d="http://schemas.microsoft.com/office/drawing/2017/model3d" xmlns:o="urn:schemas-microsoft-com:office:office" xmlns:oel="http://schemas.microsoft.com/office/2019/extlst" xmlns:r="http://schemas.openxmlformats.org/officeDocument/2006/relationships" xmlns:m="http://schemas.openxmlformats.org/officeDocument/2006/math" xmlns:v="urn:schemas-microsoft-com:vml" xmlns:wp14="http://schemas.microsoft.com/office/word/2010/wordprocessingDrawing" xmlns:wp="http://schemas.openxmlformats.org/drawingml/2006/wordprocessingDrawing" xmlns:w10="urn:schemas-microsoft-com:office:word" xmlns:w="http://schemas.openxmlformats.org/wordprocessingml/2006/main" xmlns:w14="http://schemas.microsoft.com/office/word/2010/wordml" xmlns:w15="http://schemas.microsoft.com/office/word/2012/wordml" xmlns:w16cex="http://schemas.microsoft.com/office/word/2018/wordml/cex" xmlns:w16cid="http://schemas.microsoft.com/office/word/2016/wordml/cid" xmlns:w16="http://schemas.microsoft.com/office/word/2018/wordml" xmlns:w16du="http://schemas.microsoft.com/office/word/2023/wordml/word16du" xmlns:w16sdtdh="http://schemas.microsoft.com/office/word/2020/wordml/sdtdatahash" xmlns:w16sdtfl="http://schemas.microsoft.com/office/word/2024/wordml/sdtformatlock" xmlns:w16se="http://schemas.microsoft.com/office/word/2015/wordml/symex" xmlns:wpg="http://schemas.microsoft.com/office/word/2010/wordprocessingGroup" xmlns:wpi="http://schemas.microsoft.com/office/word/2010/wordprocessingInk" xmlns:wne="http://schemas.microsoft.com/office/word/2006/wordml" xmlns:wps="http://schemas.microsoft.com/office/word/2010/wordprocessingShape" mc:Ignorable="w14 w15 w16se w16cid w16 w16cex w16sdtdh w16sdtfl w16du wp14">
+  <w:abstractNum w:abstractNumId="0" w15:restartNumberingAfterBreak="0">
+    <w:nsid w:val="2A31447F"/>
+    <w:multiLevelType w:val="hybridMultilevel"/>
+    <w:tmpl w:val="57302876"/>
+    <w:lvl w:ilvl="0" w:tplc="4336C23E">
+      <w:numFmt w:val="bullet"/>
+      <w:lvlText w:val="-"/>
+      <w:lvlJc w:val="left"/>
+      <w:pPr>
+        <w:ind w:left="720" w:hanging="360"/>
+      </w:pPr>
+      <w:rPr>
+        <w:rFonts w:ascii="Calibri" w:eastAsiaTheme="minorHAnsi" w:hAnsi="Calibri" w:cs="Calibri" w:hint="default"/>
+      </w:rPr>
+    </w:lvl>
+    <w:lvl w:ilvl="1" w:tplc="10090003">
+      <w:start w:val="1"/>
+      <w:numFmt w:val="bullet"/>
+      <w:lvlText w:val="o"/>
+      <w:lvlJc w:val="left"/>
+      <w:pPr>
+        <w:ind w:left="1440" w:hanging="360"/>
+      </w:pPr>
+      <w:rPr>
+        <w:rFonts w:ascii="Courier New" w:hAnsi="Courier New" w:cs="Courier New" w:hint="default"/>
+      </w:rPr>
+    </w:lvl>
+    <w:lvl w:ilvl="2" w:tplc="10090005">
+      <w:start w:val="1"/>
+      <w:numFmt w:val="bullet"/>
+      <w:lvlText w:val=""/>
+      <w:lvlJc w:val="left"/>
+      <w:pPr>
+        <w:ind w:left="2160" w:hanging="360"/>
+      </w:pPr>
+      <w:rPr>
+        <w:rFonts w:ascii="Wingdings" w:hAnsi="Wingdings" w:hint="default"/>
+      </w:rPr>
+    </w:lvl>
+    <w:lvl w:ilvl="3" w:tplc="10090001" w:tentative="1">
+      <w:start w:val="1"/>
+      <w:numFmt w:val="bullet"/>
+      <w:lvlText w:val=""/>
+      <w:lvlJc w:val="left"/>
+      <w:pPr>
+        <w:ind w:left="2880" w:hanging="360"/>
+      </w:pPr>
+      <w:rPr>
+        <w:rFonts w:ascii="Symbol" w:hAnsi="Symbol" w:hint="default"/>
+      </w:rPr>
+    </w:lvl>
+    <w:lvl w:ilvl="4" w:tplc="10090003" w:tentative="1">
+      <w:start w:val="1"/>
+      <w:numFmt w:val="bullet"/>
+      <w:lvlText w:val="o"/>
+      <w:lvlJc w:val="left"/>
+      <w:pPr>
+        <w:ind w:left="3600" w:hanging="360"/>
+      </w:pPr>
+      <w:rPr>
+        <w:rFonts w:ascii="Courier New" w:hAnsi="Courier New" w:cs="Courier New" w:hint="default"/>
+      </w:rPr>
+    </w:lvl>
+    <w:lvl w:ilvl="5" w:tplc="10090005" w:tentative="1">
+      <w:start w:val="1"/>
+      <w:numFmt w:val="bullet"/>
+      <w:lvlText w:val=""/>
+      <w:lvlJc w:val="left"/>
+      <w:pPr>
+        <w:ind w:left="4320" w:hanging="360"/>
+      </w:pPr>
+      <w:rPr>
+        <w:rFonts w:ascii="Wingdings" w:hAnsi="Wingdings" w:hint="default"/>
+      </w:rPr>
+    </w:lvl>
+    <w:lvl w:ilvl="6" w:tplc="10090001" w:tentative="1">
+      <w:start w:val="1"/>
+      <w:numFmt w:val="bullet"/>
+      <w:lvlText w:val=""/>
+      <w:lvlJc w:val="left"/>
+      <w:pPr>
+        <w:ind w:left="5040" w:hanging="360"/>
+      </w:pPr>
+      <w:rPr>
+        <w:rFonts w:ascii="Symbol" w:hAnsi="Symbol" w:hint="default"/>
+      </w:rPr>
+    </w:lvl>
+    <w:lvl w:ilvl="7" w:tplc="10090003" w:tentative="1">
+      <w:start w:val="1"/>
+      <w:numFmt w:val="bullet"/>
+      <w:lvlText w:val="o"/>
+      <w:lvlJc w:val="left"/>
+      <w:pPr>
+        <w:ind w:left="5760" w:hanging="360"/>
+      </w:pPr>
+      <w:rPr>
+        <w:rFonts w:ascii="Courier New" w:hAnsi="Courier New" w:cs="Courier New" w:hint="default"/>
+      </w:rPr>
+    </w:lvl>
+    <w:lvl w:ilvl="8" w:tplc="10090005" w:tentative="1">
+      <w:start w:val="1"/>
+      <w:numFmt w:val="bullet"/>
+      <w:lvlText w:val=""/>
+      <w:lvlJc w:val="left"/>
+      <w:pPr>
+        <w:ind w:left="6480" w:hanging="360"/>
+      </w:pPr>
+      <w:rPr>
+        <w:rFonts w:ascii="Wingdings" w:hAnsi="Wingdings" w:hint="default"/>
+      </w:rPr>
+    </w:lvl>
+  </w:abstractNum>
+  <w:abstractNum w:abstractNumId="1" w15:restartNumberingAfterBreak="0">
+    <w:nsid w:val="47E60B00"/>
+    <w:multiLevelType w:val="hybridMultilevel"/>
+    <w:tmpl w:val="465462D0"/>
+    <w:lvl w:ilvl="0" w:tplc="1009000F">
+      <w:start w:val="1"/>
+      <w:numFmt w:val="decimal"/>
+      <w:lvlText w:val="%1."/>
+      <w:lvlJc w:val="left"/>
+      <w:pPr>
+        <w:ind w:left="720" w:hanging="360"/>
+      </w:pPr>
+      <w:rPr>
+        <w:rFonts w:hint="default"/>
+      </w:rPr>
+    </w:lvl>
+    <w:lvl w:ilvl="1" w:tplc="10090019">
+      <w:start w:val="1"/>
+      <w:numFmt w:val="lowerLetter"/>
+      <w:lvlText w:val="%2."/>
+      <w:lvlJc w:val="left"/>
+      <w:pPr>
+        <w:ind w:left="1440" w:hanging="360"/>
+      </w:pPr>
+    </w:lvl>
+    <w:lvl w:ilvl="2" w:tplc="1009001B" w:tentative="1">
+      <w:start w:val="1"/>
+      <w:numFmt w:val="lowerRoman"/>
+      <w:lvlText w:val="%3."/>
+      <w:lvlJc w:val="right"/>
+      <w:pPr>
+        <w:ind w:left="2160" w:hanging="180"/>
+      </w:pPr>
+    </w:lvl>
+    <w:lvl w:ilvl="3" w:tplc="1009000F" w:tentative="1">
+      <w:start w:val="1"/>
+      <w:numFmt w:val="decimal"/>
+      <w:lvlText w:val="%4."/>
+      <w:lvlJc w:val="left"/>
+      <w:pPr>
+        <w:ind w:left="2880" w:hanging="360"/>
+      </w:pPr>
+    </w:lvl>
+    <w:lvl w:ilvl="4" w:tplc="10090019" w:tentative="1">
+      <w:start w:val="1"/>
+      <w:numFmt w:val="lowerLetter"/>
+      <w:lvlText w:val="%5."/>
+      <w:lvlJc w:val="left"/>
+      <w:pPr>
+        <w:ind w:left="3600" w:hanging="360"/>
+      </w:pPr>
+    </w:lvl>
+    <w:lvl w:ilvl="5" w:tplc="1009001B" w:tentative="1">
+      <w:start w:val="1"/>
+      <w:numFmt w:val="lowerRoman"/>
+      <w:lvlText w:val="%6."/>
+      <w:lvlJc w:val="right"/>
+      <w:pPr>
+        <w:ind w:left="4320" w:hanging="180"/>
+      </w:pPr>
+    </w:lvl>
+    <w:lvl w:ilvl="6" w:tplc="1009000F" w:tentative="1">
+      <w:start w:val="1"/>
+      <w:numFmt w:val="decimal"/>
+      <w:lvlText w:val="%7."/>
+      <w:lvlJc w:val="left"/>
+      <w:pPr>
+        <w:ind w:left="5040" w:hanging="360"/>
+      </w:pPr>
+    </w:lvl>
+    <w:lvl w:ilvl="7" w:tplc="10090019" w:tentative="1">
+      <w:start w:val="1"/>
+      <w:numFmt w:val="lowerLetter"/>
+      <w:lvlText w:val="%8."/>
+      <w:lvlJc w:val="left"/>
+      <w:pPr>
+        <w:ind w:left="5760" w:hanging="360"/>
+      </w:pPr>
+    </w:lvl>
+    <w:lvl w:ilvl="8" w:tplc="1009001B" w:tentative="1">
+      <w:start w:val="1"/>
+      <w:numFmt w:val="lowerRoman"/>
+      <w:lvlText w:val="%9."/>
+      <w:lvlJc w:val="right"/>
+      <w:pPr>
+        <w:ind w:left="6480" w:hanging="180"/>
+      </w:pPr>
+    </w:lvl>
+  </w:abstractNum>
+  <w:abstractNum w:abstractNumId="2" w15:restartNumberingAfterBreak="0">
+    <w:nsid w:val="4D296D05"/>
+    <w:multiLevelType w:val="hybridMultilevel"/>
+    <w:tmpl w:val="20DAA420"/>
+    <w:lvl w:ilvl="0" w:tplc="C8864FC2">
+      <w:numFmt w:val="bullet"/>
+      <w:lvlText w:val=""/>
+      <w:lvlJc w:val="left"/>
+      <w:pPr>
+        <w:ind w:left="720" w:hanging="360"/>
+      </w:pPr>
+      <w:rPr>
+        <w:rFonts w:ascii="Symbol" w:eastAsia="Calibri" w:hAnsi="Symbol" w:cs="Arial" w:hint="default"/>
+      </w:rPr>
+    </w:lvl>
+    <w:lvl w:ilvl="1" w:tplc="10090003" w:tentative="1">
+      <w:start w:val="1"/>
+      <w:numFmt w:val="bullet"/>
+      <w:lvlText w:val="o"/>
+      <w:lvlJc w:val="left"/>
+      <w:pPr>
+        <w:ind w:left="1440" w:hanging="360"/>
+      </w:pPr>
+      <w:rPr>
+        <w:rFonts w:ascii="Courier New" w:hAnsi="Courier New" w:cs="Courier New" w:hint="default"/>
+      </w:rPr>
+    </w:lvl>
+    <w:lvl w:ilvl="2" w:tplc="10090005" w:tentative="1">
+      <w:start w:val="1"/>
+      <w:numFmt w:val="bullet"/>
+      <w:lvlText w:val=""/>
+      <w:lvlJc w:val="left"/>
+      <w:pPr>
+        <w:ind w:left="2160" w:hanging="360"/>
+      </w:pPr>
+      <w:rPr>
+        <w:rFonts w:ascii="Wingdings" w:hAnsi="Wingdings" w:hint="default"/>
+      </w:rPr>
+    </w:lvl>
+    <w:lvl w:ilvl="3" w:tplc="10090001" w:tentative="1">
+      <w:start w:val="1"/>
+      <w:numFmt w:val="bullet"/>
+      <w:lvlText w:val=""/>
+      <w:lvlJc w:val="left"/>
+      <w:pPr>
+        <w:ind w:left="2880" w:hanging="360"/>
+      </w:pPr>
+      <w:rPr>
+        <w:rFonts w:ascii="Symbol" w:hAnsi="Symbol" w:hint="default"/>
+      </w:rPr>
+    </w:lvl>
+    <w:lvl w:ilvl="4" w:tplc="10090003" w:tentative="1">
+      <w:start w:val="1"/>
+      <w:numFmt w:val="bullet"/>
+      <w:lvlText w:val="o"/>
+      <w:lvlJc w:val="left"/>
+      <w:pPr>
+        <w:ind w:left="3600" w:hanging="360"/>
+      </w:pPr>
+      <w:rPr>
+        <w:rFonts w:ascii="Courier New" w:hAnsi="Courier New" w:cs="Courier New" w:hint="default"/>
+      </w:rPr>
+    </w:lvl>
+    <w:lvl w:ilvl="5" w:tplc="10090005" w:tentative="1">
+      <w:start w:val="1"/>
+      <w:numFmt w:val="bullet"/>
+      <w:lvlText w:val=""/>
+      <w:lvlJc w:val="left"/>
+      <w:pPr>
+        <w:ind w:left="4320" w:hanging="360"/>
+      </w:pPr>
+      <w:rPr>
+        <w:rFonts w:ascii="Wingdings" w:hAnsi="Wingdings" w:hint="default"/>
+      </w:rPr>
+    </w:lvl>
+    <w:lvl w:ilvl="6" w:tplc="10090001" w:tentative="1">
+      <w:start w:val="1"/>
+      <w:numFmt w:val="bullet"/>
+      <w:lvlText w:val=""/>
+      <w:lvlJc w:val="left"/>
+      <w:pPr>
+        <w:ind w:left="5040" w:hanging="360"/>
+      </w:pPr>
+      <w:rPr>
+        <w:rFonts w:ascii="Symbol" w:hAnsi="Symbol" w:hint="default"/>
+      </w:rPr>
+    </w:lvl>
+    <w:lvl w:ilvl="7" w:tplc="10090003" w:tentative="1">
+      <w:start w:val="1"/>
+      <w:numFmt w:val="bullet"/>
+      <w:lvlText w:val="o"/>
+      <w:lvlJc w:val="left"/>
+      <w:pPr>
+        <w:ind w:left="5760" w:hanging="360"/>
+      </w:pPr>
+      <w:rPr>
+        <w:rFonts w:ascii="Courier New" w:hAnsi="Courier New" w:cs="Courier New" w:hint="default"/>
+      </w:rPr>
+    </w:lvl>
+    <w:lvl w:ilvl="8" w:tplc="10090005" w:tentative="1">
+      <w:start w:val="1"/>
+      <w:numFmt w:val="bullet"/>
+      <w:lvlText w:val=""/>
+      <w:lvlJc w:val="left"/>
+      <w:pPr>
+        <w:ind w:left="6480" w:hanging="360"/>
+      </w:pPr>
+      <w:rPr>
+        <w:rFonts w:ascii="Wingdings" w:hAnsi="Wingdings" w:hint="default"/>
+      </w:rPr>
+    </w:lvl>
+  </w:abstractNum>
+  <w:num w:numId="1" w16cid:durableId="1367680541">
+    <w:abstractNumId w:val="2"/>
+  </w:num>
+  <w:num w:numId="2" w16cid:durableId="1031608034">
+    <w:abstractNumId w:val="0"/>
+  </w:num>
+  <w:num w:numId="3" w16cid:durableId="1327902289">
+    <w:abstractNumId w:val="1"/>
+  </w:num>
+</w:numbering>
 </file>
 
 <file path=word/styles.xml><?xml version="1.0" encoding="utf-8"?>
@@ -894,27 +2163,17 @@
       </w:tblBorders>
     </w:tblPr>
   </w:style>
-  <w:style w:type="character" w:styleId="Hyperlink">
-    <w:name w:val="Hyperlink"/>
-    <w:basedOn w:val="DefaultParagraphFont"/>
-    <w:uiPriority w:val="99"/>
-    <w:unhideWhenUsed/>
-    <w:rsid w:val="006029CA"/>
-    <w:rPr>
-      <w:color w:val="0563C1" w:themeColor="hyperlink"/>
-      <w:u w:val="single"/>
-    </w:rPr>
-  </w:style>
-  <w:style w:type="character" w:styleId="UnresolvedMention">
-    <w:name w:val="Unresolved Mention"/>
-    <w:basedOn w:val="DefaultParagraphFont"/>
+  <w:style w:type="paragraph" w:styleId="NormalWeb">
+    <w:name w:val="Normal (Web)"/>
+    <w:basedOn w:val="Normal"/>
     <w:uiPriority w:val="99"/>
     <w:semiHidden/>
     <w:unhideWhenUsed/>
-    <w:rsid w:val="006029CA"/>
+    <w:rsid w:val="007603BA"/>
     <w:rPr>
-      <w:color w:val="605E5C"/>
-      <w:shd w:val="clear" w:color="auto" w:fill="E1DFDD"/>
+      <w:rFonts w:ascii="Times New Roman" w:hAnsi="Times New Roman" w:cs="Times New Roman"/>
+      <w:sz w:val="24"/>
+      <w:szCs w:val="24"/>
     </w:rPr>
   </w:style>
 </w:styles>

</xml_diff>